<commit_message>
Updated the project Updated:    Database    Deleting books module    Managing books module    Update books module    Permisions documentation
</commit_message>
<xml_diff>
--- a/documentation/permision-letter.docx
+++ b/documentation/permision-letter.docx
@@ -23,11 +23,7 @@
       </w:pPr>
       <w:r>
         <w:rPr/>
-        <w:t>PO BOX 21280-0050</w:t>
-      </w:r>
-      <w:r>
-        <w:rPr/>
-        <w:t>5</w:t>
+        <w:t>PO BOX 21280-00505</w:t>
       </w:r>
     </w:p>
     <w:p>
@@ -176,8 +172,7 @@
       </w:pPr>
       <w:r>
         <w:rPr>
-          <w:b/>
-          <w:bCs/>
+          <w:u w:val="single"/>
         </w:rPr>
       </w:r>
     </w:p>
@@ -190,7 +185,15 @@
       </w:pPr>
       <w:r>
         <w:rPr/>
-        <w:t>My name is Okoth Jeconia Auma. I am a student at PC Kinyanjui Technical Training Institute currently pursuing Diploma Information Communication Technology. I am seeking permission to do a research in your organization.</w:t>
+        <w:t xml:space="preserve">My name is Okoth Jeconia Auma. I am a student at PC Kinyanjui Technical Training Institute currently pursuing Diploma </w:t>
+      </w:r>
+      <w:r>
+        <w:rPr/>
+        <w:t xml:space="preserve">in </w:t>
+      </w:r>
+      <w:r>
+        <w:rPr/>
+        <w:t>Information Communication Technology. I am seeking permission to do a research in your organization.</w:t>
       </w:r>
     </w:p>
     <w:p>
@@ -236,30 +239,30 @@
       </w:pPr>
       <w:r>
         <w:rPr/>
-        <w:t>The research will entail collecting data from the staffs and the some of the clients in your organization</w:t>
-      </w:r>
-    </w:p>
-    <w:p>
-      <w:pPr>
-        <w:pStyle w:val="Normal"/>
-        <w:bidi w:val="0"/>
-        <w:jc w:val="left"/>
-        <w:rPr/>
-      </w:pPr>
-      <w:r>
-        <w:rPr/>
-      </w:r>
-    </w:p>
-    <w:p>
-      <w:pPr>
-        <w:pStyle w:val="Normal"/>
-        <w:bidi w:val="0"/>
-        <w:jc w:val="left"/>
-        <w:rPr/>
-      </w:pPr>
-      <w:r>
-        <w:rPr/>
-        <w:t>I will invite individuals from your organization to participate in the study. I will ask kindly if I may collect data from the finance manager, human resource manager, procurement personnel, and some of your clients. If they agree the type of data collection that will be used is questionnaires whereby they will be required to fill in the questionnaires.</w:t>
+        <w:t>The research will entail collecting data from the staffs and some of the clients in your organization</w:t>
+      </w:r>
+    </w:p>
+    <w:p>
+      <w:pPr>
+        <w:pStyle w:val="Normal"/>
+        <w:bidi w:val="0"/>
+        <w:jc w:val="left"/>
+        <w:rPr/>
+      </w:pPr>
+      <w:r>
+        <w:rPr/>
+      </w:r>
+    </w:p>
+    <w:p>
+      <w:pPr>
+        <w:pStyle w:val="Normal"/>
+        <w:bidi w:val="0"/>
+        <w:jc w:val="left"/>
+        <w:rPr/>
+      </w:pPr>
+      <w:r>
+        <w:rPr/>
+        <w:t>I will invite individuals from your organization to participate in the study. I will ask kindly if I may collect data from the finance manager, human resource manager, procurement personnel, and some of your clients. If they agree, the type of data collection that will be used is questionnaires whereby they will be required to fill in the questionnaires.</w:t>
       </w:r>
     </w:p>
     <w:p>
@@ -422,14 +425,12 @@
         <w:rPr/>
         <w:t xml:space="preserve">Email: </w:t>
       </w:r>
-      <w:hyperlink r:id="rId3">
-        <w:r>
-          <w:rPr>
-            <w:rStyle w:val="InternetLink"/>
-          </w:rPr>
-          <w:t>jeconiaauma@gmail.com</w:t>
-        </w:r>
-      </w:hyperlink>
+      <w:r>
+        <w:rPr>
+          <w:rStyle w:val="InternetLink"/>
+        </w:rPr>
+        <w:t>jeconiaauma@gmail.com</w:t>
+      </w:r>
     </w:p>
     <w:p>
       <w:pPr>
@@ -461,6 +462,7 @@
       <w:pgNumType w:fmt="decimal"/>
       <w:formProt w:val="false"/>
       <w:textDirection w:val="lrTb"/>
+      <w:docGrid w:type="default" w:linePitch="100" w:charSpace="0"/>
     </w:sectPr>
   </w:body>
 </w:document>
@@ -480,7 +482,6 @@
     </w:rPrDefault>
     <w:pPrDefault>
       <w:pPr>
-        <w:widowControl/>
         <w:suppressAutoHyphens w:val="true"/>
       </w:pPr>
     </w:pPrDefault>
@@ -490,7 +491,10 @@
     <w:qFormat/>
     <w:pPr>
       <w:widowControl/>
+      <w:suppressAutoHyphens w:val="true"/>
       <w:bidi w:val="0"/>
+      <w:spacing w:before="0" w:after="0"/>
+      <w:jc w:val="left"/>
     </w:pPr>
     <w:rPr>
       <w:rFonts w:ascii="Liberation Serif" w:hAnsi="Liberation Serif" w:eastAsia="Bitstream Vera Sans" w:cs="FreeSans"/>

</xml_diff>